<commit_message>
+ banners, privacy policy, questions, articles, vacancies, coupons
</commit_message>
<xml_diff>
--- a/zoo_site/accounts.docx
+++ b/zoo_site/accounts.docx
@@ -1,19 +1,42 @@
 
 <file path=word/document.xml><?xml version="1.0" encoding="utf-8"?>
-<w:document xmlns:wpc="http://schemas.microsoft.com/office/word/2010/wordprocessingCanvas" xmlns:cx="http://schemas.microsoft.com/office/drawing/2014/chartex" xmlns:cx1="http://schemas.microsoft.com/office/drawing/2015/9/8/chartex" xmlns:cx2="http://schemas.microsoft.com/office/drawing/2015/10/21/chartex" xmlns:cx3="http://schemas.microsoft.com/office/drawing/2016/5/9/chartex" xmlns:cx4="http://schemas.microsoft.com/office/drawing/2016/5/10/chartex" xmlns:cx5="http://schemas.microsoft.com/office/drawing/2016/5/11/chartex" xmlns:cx6="http://schemas.microsoft.com/office/drawing/2016/5/12/chartex" xmlns:cx7="http://schemas.microsoft.com/office/drawing/2016/5/13/chartex" xmlns:cx8="http://schemas.microsoft.com/office/drawing/2016/5/14/chartex" xmlns:mc="http://schemas.openxmlformats.org/markup-compatibility/2006" xmlns:aink="http://schemas.microsoft.com/office/drawing/2016/ink" xmlns:am3d="http://schemas.microsoft.com/office/drawing/2017/model3d" xmlns:o="urn:schemas-microsoft-com:office:office" xmlns:r="http://schemas.openxmlformats.org/officeDocument/2006/relationships" xmlns:m="http://schemas.openxmlformats.org/officeDocument/2006/math" xmlns:v="urn:schemas-microsoft-com:vml" xmlns:wp14="http://schemas.microsoft.com/office/word/2010/wordprocessingDrawing" xmlns:wp="http://schemas.openxmlformats.org/drawingml/2006/wordprocessingDrawing" xmlns:w10="urn:schemas-microsoft-com:office:word" xmlns:w="http://schemas.openxmlformats.org/wordprocessingml/2006/main" xmlns:w14="http://schemas.microsoft.com/office/word/2010/wordml" xmlns:w15="http://schemas.microsoft.com/office/word/2012/wordml" xmlns:w16cex="http://schemas.microsoft.com/office/word/2018/wordml/cex" xmlns:w16cid="http://schemas.microsoft.com/office/word/2016/wordml/cid" xmlns:w16="http://schemas.microsoft.com/office/word/2018/wordml" xmlns:w16se="http://schemas.microsoft.com/office/word/2015/wordml/symex" xmlns:wpg="http://schemas.microsoft.com/office/word/2010/wordprocessingGroup" xmlns:wpi="http://schemas.microsoft.com/office/word/2010/wordprocessingInk" xmlns:wne="http://schemas.microsoft.com/office/word/2006/wordml" xmlns:wps="http://schemas.microsoft.com/office/word/2010/wordprocessingShape" mc:Ignorable="w14 w15 w16se w16cid w16 w16cex wp14">
+<w:document xmlns:wpc="http://schemas.microsoft.com/office/word/2010/wordprocessingCanvas" xmlns:cx="http://schemas.microsoft.com/office/drawing/2014/chartex" xmlns:cx1="http://schemas.microsoft.com/office/drawing/2015/9/8/chartex" xmlns:cx2="http://schemas.microsoft.com/office/drawing/2015/10/21/chartex" xmlns:cx3="http://schemas.microsoft.com/office/drawing/2016/5/9/chartex" xmlns:cx4="http://schemas.microsoft.com/office/drawing/2016/5/10/chartex" xmlns:cx5="http://schemas.microsoft.com/office/drawing/2016/5/11/chartex" xmlns:cx6="http://schemas.microsoft.com/office/drawing/2016/5/12/chartex" xmlns:cx7="http://schemas.microsoft.com/office/drawing/2016/5/13/chartex" xmlns:cx8="http://schemas.microsoft.com/office/drawing/2016/5/14/chartex" xmlns:mc="http://schemas.openxmlformats.org/markup-compatibility/2006" xmlns:aink="http://schemas.microsoft.com/office/drawing/2016/ink" xmlns:am3d="http://schemas.microsoft.com/office/drawing/2017/model3d" xmlns:o="urn:schemas-microsoft-com:office:office" xmlns:oel="http://schemas.microsoft.com/office/2019/extlst" xmlns:r="http://schemas.openxmlformats.org/officeDocument/2006/relationships" xmlns:m="http://schemas.openxmlformats.org/officeDocument/2006/math" xmlns:v="urn:schemas-microsoft-com:vml" xmlns:wp14="http://schemas.microsoft.com/office/word/2010/wordprocessingDrawing" xmlns:wp="http://schemas.openxmlformats.org/drawingml/2006/wordprocessingDrawing" xmlns:w10="urn:schemas-microsoft-com:office:word" xmlns:w="http://schemas.openxmlformats.org/wordprocessingml/2006/main" xmlns:w14="http://schemas.microsoft.com/office/word/2010/wordml" xmlns:w15="http://schemas.microsoft.com/office/word/2012/wordml" xmlns:w16cex="http://schemas.microsoft.com/office/word/2018/wordml/cex" xmlns:w16cid="http://schemas.microsoft.com/office/word/2016/wordml/cid" xmlns:w16="http://schemas.microsoft.com/office/word/2018/wordml" xmlns:w16sdtdh="http://schemas.microsoft.com/office/word/2020/wordml/sdtdatahash" xmlns:w16se="http://schemas.microsoft.com/office/word/2015/wordml/symex" xmlns:wpg="http://schemas.microsoft.com/office/word/2010/wordprocessingGroup" xmlns:wpi="http://schemas.microsoft.com/office/word/2010/wordprocessingInk" xmlns:wne="http://schemas.microsoft.com/office/word/2006/wordml" xmlns:wps="http://schemas.microsoft.com/office/word/2010/wordprocessingShape" mc:Ignorable="w14 w15 w16se w16cid w16 w16cex w16sdtdh wp14">
   <w:body>
     <w:p>
       <w:pPr>
         <w:rPr>
-          <w:lang w:val="en-US"/>
-        </w:rPr>
-      </w:pPr>
-      <w:r>
-        <w:rPr>
-          <w:lang w:val="en-US"/>
-        </w:rPr>
-        <w:t>anton__</w:t>
-      </w:r>
+          <w:highlight w:val="cyan"/>
+          <w:lang w:val="en-US"/>
+        </w:rPr>
+      </w:pPr>
+      <w:r>
+        <w:rPr>
+          <w:highlight w:val="cyan"/>
+          <w:lang w:val="en-US"/>
+        </w:rPr>
+        <w:t>Superuser:</w:t>
+      </w:r>
+    </w:p>
+    <w:p>
+      <w:pPr>
+        <w:rPr>
+          <w:lang w:val="en-US"/>
+        </w:rPr>
+      </w:pPr>
+      <w:proofErr w:type="spellStart"/>
+      <w:r>
+        <w:rPr>
+          <w:lang w:val="en-US"/>
+        </w:rPr>
+        <w:t>a</w:t>
+      </w:r>
+      <w:r>
+        <w:rPr>
+          <w:lang w:val="en-US"/>
+        </w:rPr>
+        <w:t>ligenzzz</w:t>
+      </w:r>
+      <w:proofErr w:type="spellEnd"/>
       <w:r>
         <w:rPr>
           <w:lang w:val="en-US"/>
@@ -24,6 +47,60 @@
         <w:rPr>
           <w:lang w:val="en-US"/>
         </w:rPr>
+        <w:t>phi-kBr-YTp-hN8</w:t>
+      </w:r>
+    </w:p>
+    <w:p>
+      <w:pPr>
+        <w:rPr>
+          <w:lang w:val="en-US"/>
+        </w:rPr>
+      </w:pPr>
+    </w:p>
+    <w:p>
+      <w:pPr>
+        <w:rPr>
+          <w:lang w:val="en-US"/>
+        </w:rPr>
+      </w:pPr>
+      <w:r>
+        <w:rPr>
+          <w:highlight w:val="cyan"/>
+          <w:lang w:val="en-US"/>
+        </w:rPr>
+        <w:t>Staff:</w:t>
+      </w:r>
+    </w:p>
+    <w:p>
+      <w:pPr>
+        <w:rPr>
+          <w:lang w:val="en-US"/>
+        </w:rPr>
+      </w:pPr>
+      <w:proofErr w:type="spellStart"/>
+      <w:r>
+        <w:rPr>
+          <w:lang w:val="en-US"/>
+        </w:rPr>
+        <w:t>anton</w:t>
+      </w:r>
+      <w:proofErr w:type="spellEnd"/>
+      <w:r>
+        <w:rPr>
+          <w:lang w:val="en-US"/>
+        </w:rPr>
+        <w:t>__</w:t>
+      </w:r>
+      <w:r>
+        <w:rPr>
+          <w:lang w:val="en-US"/>
+        </w:rPr>
+        <w:tab/>
+      </w:r>
+      <w:r>
+        <w:rPr>
+          <w:lang w:val="en-US"/>
+        </w:rPr>
         <w:t>m3n-J7x-LAe-BkF</w:t>
       </w:r>
     </w:p>
@@ -76,8 +153,6 @@
         </w:rPr>
         <w:t>pHa-UWF-2N2-3Vh</w:t>
       </w:r>
-      <w:bookmarkStart w:id="0" w:name="_GoBack"/>
-      <w:bookmarkEnd w:id="0"/>
     </w:p>
     <w:p>
       <w:pPr>
@@ -128,6 +203,128 @@
         </w:rPr>
         <w:t>xX4-MjJ-tKt-h4b</w:t>
       </w:r>
+    </w:p>
+    <w:p>
+      <w:pPr>
+        <w:rPr>
+          <w:lang w:val="en-US"/>
+        </w:rPr>
+      </w:pPr>
+    </w:p>
+    <w:p>
+      <w:pPr>
+        <w:rPr>
+          <w:lang w:val="en-US"/>
+        </w:rPr>
+      </w:pPr>
+      <w:r>
+        <w:rPr>
+          <w:highlight w:val="cyan"/>
+          <w:lang w:val="en-US"/>
+        </w:rPr>
+        <w:t>Clients:</w:t>
+      </w:r>
+    </w:p>
+    <w:p>
+      <w:pPr>
+        <w:rPr>
+          <w:lang w:val="en-US"/>
+        </w:rPr>
+      </w:pPr>
+      <w:r>
+        <w:rPr>
+          <w:lang w:val="en-US"/>
+        </w:rPr>
+        <w:t>gigi222</w:t>
+      </w:r>
+      <w:r>
+        <w:rPr>
+          <w:lang w:val="en-US"/>
+        </w:rPr>
+        <w:t xml:space="preserve">2 </w:t>
+      </w:r>
+      <w:r>
+        <w:rPr>
+          <w:lang w:val="en-US"/>
+        </w:rPr>
+        <w:tab/>
+      </w:r>
+      <w:r>
+        <w:rPr>
+          <w:lang w:val="en-US"/>
+        </w:rPr>
+        <w:t>iYu-DmJ-muX-D4R</w:t>
+      </w:r>
+    </w:p>
+    <w:p>
+      <w:pPr>
+        <w:rPr>
+          <w:lang w:val="en-US"/>
+        </w:rPr>
+      </w:pPr>
+      <w:r>
+        <w:rPr>
+          <w:lang w:val="en-US"/>
+        </w:rPr>
+        <w:t>hector1111</w:t>
+      </w:r>
+      <w:r>
+        <w:rPr>
+          <w:lang w:val="en-US"/>
+        </w:rPr>
+        <w:tab/>
+      </w:r>
+      <w:r>
+        <w:rPr>
+          <w:lang w:val="en-US"/>
+        </w:rPr>
+        <w:t>TNh-KCM-K2y-cft</w:t>
+      </w:r>
+    </w:p>
+    <w:p>
+      <w:pPr>
+        <w:rPr>
+          <w:lang w:val="en-US"/>
+        </w:rPr>
+      </w:pPr>
+      <w:r>
+        <w:rPr>
+          <w:lang w:val="en-US"/>
+        </w:rPr>
+        <w:t>georgina_lal</w:t>
+      </w:r>
+      <w:r>
+        <w:rPr>
+          <w:lang w:val="en-US"/>
+        </w:rPr>
+        <w:t>a0</w:t>
+      </w:r>
+      <w:r>
+        <w:rPr>
+          <w:lang w:val="en-US"/>
+        </w:rPr>
+        <w:tab/>
+      </w:r>
+      <w:r>
+        <w:rPr>
+          <w:lang w:val="en-US"/>
+        </w:rPr>
+        <w:t>Fav-2Lj-hMi-4qT</w:t>
+      </w:r>
+    </w:p>
+    <w:p>
+      <w:pPr>
+        <w:rPr>
+          <w:lang w:val="en-US"/>
+        </w:rPr>
+      </w:pPr>
+    </w:p>
+    <w:p>
+      <w:pPr>
+        <w:rPr>
+          <w:lang w:val="en-US"/>
+        </w:rPr>
+      </w:pPr>
     </w:p>
     <w:sectPr>
       <w:pgSz w:w="11906" w:h="16838"/>
@@ -140,14 +337,14 @@
 </file>
 
 <file path=word/styles.xml><?xml version="1.0" encoding="utf-8"?>
-<w:styles xmlns:mc="http://schemas.openxmlformats.org/markup-compatibility/2006" xmlns:r="http://schemas.openxmlformats.org/officeDocument/2006/relationships" xmlns:w="http://schemas.openxmlformats.org/wordprocessingml/2006/main" xmlns:w14="http://schemas.microsoft.com/office/word/2010/wordml" xmlns:w15="http://schemas.microsoft.com/office/word/2012/wordml" xmlns:w16cex="http://schemas.microsoft.com/office/word/2018/wordml/cex" xmlns:w16cid="http://schemas.microsoft.com/office/word/2016/wordml/cid" xmlns:w16="http://schemas.microsoft.com/office/word/2018/wordml" xmlns:w16se="http://schemas.microsoft.com/office/word/2015/wordml/symex" mc:Ignorable="w14 w15 w16se w16cid w16 w16cex">
+<w:styles xmlns:mc="http://schemas.openxmlformats.org/markup-compatibility/2006" xmlns:r="http://schemas.openxmlformats.org/officeDocument/2006/relationships" xmlns:w="http://schemas.openxmlformats.org/wordprocessingml/2006/main" xmlns:w14="http://schemas.microsoft.com/office/word/2010/wordml" xmlns:w15="http://schemas.microsoft.com/office/word/2012/wordml" xmlns:w16cex="http://schemas.microsoft.com/office/word/2018/wordml/cex" xmlns:w16cid="http://schemas.microsoft.com/office/word/2016/wordml/cid" xmlns:w16="http://schemas.microsoft.com/office/word/2018/wordml" xmlns:w16sdtdh="http://schemas.microsoft.com/office/word/2020/wordml/sdtdatahash" xmlns:w16se="http://schemas.microsoft.com/office/word/2015/wordml/symex" mc:Ignorable="w14 w15 w16se w16cid w16 w16cex w16sdtdh">
   <w:docDefaults>
     <w:rPrDefault>
       <w:rPr>
         <w:rFonts w:asciiTheme="minorHAnsi" w:eastAsiaTheme="minorHAnsi" w:hAnsiTheme="minorHAnsi" w:cstheme="minorBidi"/>
         <w:sz w:val="22"/>
         <w:szCs w:val="22"/>
-        <w:lang w:val="ru-BY" w:eastAsia="en-US" w:bidi="ar-SA"/>
+        <w:lang w:eastAsia="en-US" w:bidi="ar-SA"/>
       </w:rPr>
     </w:rPrDefault>
     <w:pPrDefault>
@@ -534,17 +731,17 @@
     <w:lsdException w:name="Unresolved Mention" w:semiHidden="1" w:unhideWhenUsed="1"/>
     <w:lsdException w:name="Smart Link" w:semiHidden="1" w:unhideWhenUsed="1"/>
   </w:latentStyles>
-  <w:style w:type="paragraph" w:default="1" w:styleId="a">
+  <w:style w:type="paragraph" w:default="1" w:styleId="Normal">
     <w:name w:val="Normal"/>
     <w:qFormat/>
   </w:style>
-  <w:style w:type="character" w:default="1" w:styleId="a0">
+  <w:style w:type="character" w:default="1" w:styleId="DefaultParagraphFont">
     <w:name w:val="Default Paragraph Font"/>
     <w:uiPriority w:val="1"/>
     <w:semiHidden/>
     <w:unhideWhenUsed/>
   </w:style>
-  <w:style w:type="table" w:default="1" w:styleId="a1">
+  <w:style w:type="table" w:default="1" w:styleId="TableNormal">
     <w:name w:val="Normal Table"/>
     <w:uiPriority w:val="99"/>
     <w:semiHidden/>
@@ -559,7 +756,7 @@
       </w:tblCellMar>
     </w:tblPr>
   </w:style>
-  <w:style w:type="numbering" w:default="1" w:styleId="a2">
+  <w:style w:type="numbering" w:default="1" w:styleId="NoList">
     <w:name w:val="No List"/>
     <w:uiPriority w:val="99"/>
     <w:semiHidden/>

</xml_diff>